<commit_message>
fixed typos in hw1
</commit_message>
<xml_diff>
--- a/TromDerekHW1.docx
+++ b/TromDerekHW1.docx
@@ -3,15 +3,37 @@
 <w:document xmlns:wpc="http://schemas.microsoft.com/office/word/2010/wordprocessingCanvas" xmlns:cx="http://schemas.microsoft.com/office/drawing/2014/chartex" xmlns:cx1="http://schemas.microsoft.com/office/drawing/2015/9/8/chartex" xmlns:cx2="http://schemas.microsoft.com/office/drawing/2015/10/21/chartex" xmlns:cx3="http://schemas.microsoft.com/office/drawing/2016/5/9/chartex" xmlns:cx4="http://schemas.microsoft.com/office/drawing/2016/5/10/chartex" xmlns:cx5="http://schemas.microsoft.com/office/drawing/2016/5/11/chartex" xmlns:cx6="http://schemas.microsoft.com/office/drawing/2016/5/12/chartex" xmlns:cx7="http://schemas.microsoft.com/office/drawing/2016/5/13/chartex" xmlns:cx8="http://schemas.microsoft.com/office/drawing/2016/5/14/chartex" xmlns:mc="http://schemas.openxmlformats.org/markup-compatibility/2006" xmlns:aink="http://schemas.microsoft.com/office/drawing/2016/ink" xmlns:am3d="http://schemas.microsoft.com/office/drawing/2017/model3d" xmlns:o="urn:schemas-microsoft-com:office:office" xmlns:r="http://schemas.openxmlformats.org/officeDocument/2006/relationships" xmlns:m="http://schemas.openxmlformats.org/officeDocument/2006/math" xmlns:v="urn:schemas-microsoft-com:vml" xmlns:wp14="http://schemas.microsoft.com/office/word/2010/wordprocessingDrawing" xmlns:wp="http://schemas.openxmlformats.org/drawingml/2006/wordprocessingDrawing" xmlns:w10="urn:schemas-microsoft-com:office:word" xmlns:w="http://schemas.openxmlformats.org/wordprocessingml/2006/main" xmlns:w14="http://schemas.microsoft.com/office/word/2010/wordml" xmlns:w15="http://schemas.microsoft.com/office/word/2012/wordml" xmlns:w16cid="http://schemas.microsoft.com/office/word/2016/wordml/cid" xmlns:w16se="http://schemas.microsoft.com/office/word/2015/wordml/symex" xmlns:wpg="http://schemas.microsoft.com/office/word/2010/wordprocessingGroup" xmlns:wpi="http://schemas.microsoft.com/office/word/2010/wordprocessingInk" xmlns:wne="http://schemas.microsoft.com/office/word/2006/wordml" xmlns:wps="http://schemas.microsoft.com/office/word/2010/wordprocessingShape" mc:Ignorable="w14 w15 w16se w16cid wp14">
   <w:body>
     <w:p>
+      <w:pPr>
+        <w:rPr>
+          <w:lang w:val="es-ES"/>
+        </w:rPr>
+      </w:pPr>
       <w:r>
-        <w:t>Derek Trom</w:t>
+        <w:rPr>
+          <w:lang w:val="es-ES"/>
+        </w:rPr>
+        <w:t xml:space="preserve">Derek </w:t>
       </w:r>
+      <w:proofErr w:type="spellStart"/>
+      <w:r>
+        <w:rPr>
+          <w:lang w:val="es-ES"/>
+        </w:rPr>
+        <w:t>Trom</w:t>
+      </w:r>
+      <w:proofErr w:type="spellEnd"/>
     </w:p>
     <w:p>
+      <w:pPr>
+        <w:rPr>
+          <w:lang w:val="es-ES"/>
+        </w:rPr>
+      </w:pPr>
       <w:hyperlink r:id="rId5" w:history="1">
         <w:r>
           <w:rPr>
             <w:rStyle w:val="Hyperlink"/>
+            <w:lang w:val="es-ES"/>
           </w:rPr>
           <w:t>Derek.trom@und.edu</w:t>
         </w:r>
@@ -138,13 +160,7 @@
               <w:t>:</w:t>
             </w:r>
             <w:r>
-              <w:t>= ‘</w:t>
-            </w:r>
-            <w:r>
-              <w:t>-</w:t>
-            </w:r>
-            <w:r>
-              <w:t xml:space="preserve">’|| </w:t>
+              <w:t xml:space="preserve">= ‘-’|| </w:t>
             </w:r>
             <w:r>
               <w:t>expr1</w:t>
@@ -221,10 +237,7 @@
           </w:tcPr>
           <w:p>
             <w:r>
-              <w:t>term-&gt;</w:t>
-            </w:r>
-            <w:r>
-              <w:t>1</w:t>
+              <w:t>term-&gt;1</w:t>
             </w:r>
           </w:p>
         </w:tc>
@@ -240,10 +253,7 @@
               <w:t>:</w:t>
             </w:r>
             <w:r>
-              <w:t>=</w:t>
-            </w:r>
-            <w:r>
-              <w:t xml:space="preserve"> ’1’</w:t>
+              <w:t>= ’1’</w:t>
             </w:r>
           </w:p>
         </w:tc>
@@ -255,10 +265,7 @@
           </w:tcPr>
           <w:p>
             <w:r>
-              <w:t>term-&gt;</w:t>
-            </w:r>
-            <w:r>
-              <w:t>2</w:t>
+              <w:t>term-&gt;2</w:t>
             </w:r>
           </w:p>
         </w:tc>
@@ -286,10 +293,7 @@
           </w:tcPr>
           <w:p>
             <w:r>
-              <w:t>term-&gt;</w:t>
-            </w:r>
-            <w:r>
-              <w:t>3</w:t>
+              <w:t>term-&gt;3</w:t>
             </w:r>
           </w:p>
         </w:tc>
@@ -317,10 +321,7 @@
           </w:tcPr>
           <w:p>
             <w:r>
-              <w:t>term-&gt;</w:t>
-            </w:r>
-            <w:r>
-              <w:t>4</w:t>
+              <w:t>term-&gt;4</w:t>
             </w:r>
           </w:p>
         </w:tc>
@@ -330,10 +331,7 @@
           </w:tcPr>
           <w:p>
             <w:r>
-              <w:t>term.t</w:t>
-            </w:r>
-            <w:r>
-              <w:t xml:space="preserve"> </w:t>
+              <w:t xml:space="preserve">term.t </w:t>
             </w:r>
             <w:r>
               <w:t>:</w:t>
@@ -351,10 +349,7 @@
           </w:tcPr>
           <w:p>
             <w:r>
-              <w:t>term-&gt;</w:t>
-            </w:r>
-            <w:r>
-              <w:t>5</w:t>
+              <w:t>term-&gt;5</w:t>
             </w:r>
           </w:p>
         </w:tc>
@@ -364,10 +359,7 @@
           </w:tcPr>
           <w:p>
             <w:r>
-              <w:t>term.t</w:t>
-            </w:r>
-            <w:r>
-              <w:t xml:space="preserve"> </w:t>
+              <w:t xml:space="preserve">term.t </w:t>
             </w:r>
             <w:r>
               <w:t>:</w:t>
@@ -385,10 +377,7 @@
           </w:tcPr>
           <w:p>
             <w:r>
-              <w:t>term-&gt;</w:t>
-            </w:r>
-            <w:r>
-              <w:t>6</w:t>
+              <w:t>term-&gt;6</w:t>
             </w:r>
           </w:p>
         </w:tc>
@@ -398,10 +387,7 @@
           </w:tcPr>
           <w:p>
             <w:r>
-              <w:t>term.t</w:t>
-            </w:r>
-            <w:r>
-              <w:t xml:space="preserve"> </w:t>
+              <w:t xml:space="preserve">term.t </w:t>
             </w:r>
             <w:r>
               <w:t>:</w:t>
@@ -419,10 +405,7 @@
           </w:tcPr>
           <w:p>
             <w:r>
-              <w:t>term-&gt;</w:t>
-            </w:r>
-            <w:r>
-              <w:t>7</w:t>
+              <w:t>term-&gt;7</w:t>
             </w:r>
           </w:p>
         </w:tc>
@@ -432,10 +415,7 @@
           </w:tcPr>
           <w:p>
             <w:r>
-              <w:t>term.t</w:t>
-            </w:r>
-            <w:r>
-              <w:t xml:space="preserve"> </w:t>
+              <w:t xml:space="preserve">term.t </w:t>
             </w:r>
             <w:r>
               <w:t>:</w:t>
@@ -453,10 +433,7 @@
           </w:tcPr>
           <w:p>
             <w:r>
-              <w:t>term-&gt;</w:t>
-            </w:r>
-            <w:r>
-              <w:t>8</w:t>
+              <w:t>term-&gt;8</w:t>
             </w:r>
           </w:p>
         </w:tc>
@@ -466,10 +443,7 @@
           </w:tcPr>
           <w:p>
             <w:r>
-              <w:t>term.t</w:t>
-            </w:r>
-            <w:r>
-              <w:t xml:space="preserve"> </w:t>
+              <w:t xml:space="preserve">term.t </w:t>
             </w:r>
             <w:r>
               <w:t>:</w:t>
@@ -487,10 +461,7 @@
           </w:tcPr>
           <w:p>
             <w:r>
-              <w:t>term-&gt;</w:t>
-            </w:r>
-            <w:r>
-              <w:t>9</w:t>
+              <w:t>term-&gt;9</w:t>
             </w:r>
           </w:p>
         </w:tc>
@@ -500,10 +471,7 @@
           </w:tcPr>
           <w:p>
             <w:r>
-              <w:t>term.t</w:t>
-            </w:r>
-            <w:r>
-              <w:t xml:space="preserve"> </w:t>
+              <w:t xml:space="preserve">term.t </w:t>
             </w:r>
             <w:r>
               <w:t>:</w:t>
@@ -625,16 +593,7 @@
               <w:t xml:space="preserve">expr -&gt; </w:t>
             </w:r>
             <w:r>
-              <w:t xml:space="preserve">     </w:t>
-            </w:r>
-            <w:r>
-              <w:t>{print(‘</w:t>
-            </w:r>
-            <w:r>
-              <w:t>-</w:t>
-            </w:r>
-            <w:r>
-              <w:t xml:space="preserve">’)} </w:t>
+              <w:t xml:space="preserve">     {print(‘-’)} </w:t>
             </w:r>
             <w:r>
               <w:t>expr</w:t>
@@ -699,19 +658,7 @@
           </w:tcPr>
           <w:p>
             <w:r>
-              <w:t>term-&gt;0</w:t>
-            </w:r>
-            <w:r>
-              <w:t xml:space="preserve">    </w:t>
-            </w:r>
-            <w:r>
-              <w:t>{print(‘</w:t>
-            </w:r>
-            <w:r>
-              <w:t>0</w:t>
-            </w:r>
-            <w:r>
-              <w:t>’)}</w:t>
+              <w:t>term-&gt;0    {print(‘0’)}</w:t>
             </w:r>
           </w:p>
         </w:tc>
@@ -733,19 +680,7 @@
           </w:tcPr>
           <w:p>
             <w:r>
-              <w:t>term-&gt;</w:t>
-            </w:r>
-            <w:r>
-              <w:t xml:space="preserve">1    </w:t>
-            </w:r>
-            <w:r>
-              <w:t>{print(‘</w:t>
-            </w:r>
-            <w:r>
-              <w:t>1</w:t>
-            </w:r>
-            <w:r>
-              <w:t>’)}</w:t>
+              <w:t>term-&gt;1    {print(‘1’)}</w:t>
             </w:r>
           </w:p>
         </w:tc>
@@ -767,19 +702,7 @@
           </w:tcPr>
           <w:p>
             <w:r>
-              <w:t>term-&gt;</w:t>
-            </w:r>
-            <w:r>
-              <w:t xml:space="preserve">2    </w:t>
-            </w:r>
-            <w:r>
-              <w:t>{print(‘</w:t>
-            </w:r>
-            <w:r>
-              <w:t>2</w:t>
-            </w:r>
-            <w:r>
-              <w:t>’)}</w:t>
+              <w:t>term-&gt;2    {print(‘2’)}</w:t>
             </w:r>
           </w:p>
         </w:tc>
@@ -801,19 +724,7 @@
           </w:tcPr>
           <w:p>
             <w:r>
-              <w:t>term-&gt;</w:t>
-            </w:r>
-            <w:r>
-              <w:t xml:space="preserve">3    </w:t>
-            </w:r>
-            <w:r>
-              <w:t>{print(‘</w:t>
-            </w:r>
-            <w:r>
-              <w:t>3</w:t>
-            </w:r>
-            <w:r>
-              <w:t>’)}</w:t>
+              <w:t>term-&gt;3    {print(‘3’)}</w:t>
             </w:r>
           </w:p>
         </w:tc>
@@ -835,19 +746,7 @@
           </w:tcPr>
           <w:p>
             <w:r>
-              <w:t>term-&gt;</w:t>
-            </w:r>
-            <w:r>
-              <w:t xml:space="preserve">4    </w:t>
-            </w:r>
-            <w:r>
-              <w:t>{print(‘</w:t>
-            </w:r>
-            <w:r>
-              <w:t>4</w:t>
-            </w:r>
-            <w:r>
-              <w:t>’)}</w:t>
+              <w:t>term-&gt;4    {print(‘4’)}</w:t>
             </w:r>
           </w:p>
         </w:tc>
@@ -869,19 +768,7 @@
           </w:tcPr>
           <w:p>
             <w:r>
-              <w:t>term-&gt;</w:t>
-            </w:r>
-            <w:r>
-              <w:t xml:space="preserve">5    </w:t>
-            </w:r>
-            <w:r>
-              <w:t>{print(‘</w:t>
-            </w:r>
-            <w:r>
-              <w:t>5</w:t>
-            </w:r>
-            <w:r>
-              <w:t>’)}</w:t>
+              <w:t>term-&gt;5    {print(‘5’)}</w:t>
             </w:r>
           </w:p>
         </w:tc>
@@ -903,19 +790,7 @@
           </w:tcPr>
           <w:p>
             <w:r>
-              <w:t>term-&gt;</w:t>
-            </w:r>
-            <w:r>
-              <w:t xml:space="preserve">6    </w:t>
-            </w:r>
-            <w:r>
-              <w:t>{print(‘</w:t>
-            </w:r>
-            <w:r>
-              <w:t>6</w:t>
-            </w:r>
-            <w:r>
-              <w:t>’)}</w:t>
+              <w:t>term-&gt;6    {print(‘6’)}</w:t>
             </w:r>
           </w:p>
         </w:tc>
@@ -937,19 +812,7 @@
           </w:tcPr>
           <w:p>
             <w:r>
-              <w:t>term-&gt;</w:t>
-            </w:r>
-            <w:r>
-              <w:t xml:space="preserve">7    </w:t>
-            </w:r>
-            <w:r>
-              <w:t>{print(‘</w:t>
-            </w:r>
-            <w:r>
-              <w:t>7</w:t>
-            </w:r>
-            <w:r>
-              <w:t>’)}</w:t>
+              <w:t>term-&gt;7    {print(‘7’)}</w:t>
             </w:r>
           </w:p>
         </w:tc>
@@ -971,19 +834,7 @@
           </w:tcPr>
           <w:p>
             <w:r>
-              <w:t>term-&gt;</w:t>
-            </w:r>
-            <w:r>
-              <w:t xml:space="preserve">8    </w:t>
-            </w:r>
-            <w:r>
-              <w:t>{print(‘</w:t>
-            </w:r>
-            <w:r>
-              <w:t>8</w:t>
-            </w:r>
-            <w:r>
-              <w:t>’)}</w:t>
+              <w:t>term-&gt;8    {print(‘8’)}</w:t>
             </w:r>
           </w:p>
         </w:tc>
@@ -1005,19 +856,7 @@
           </w:tcPr>
           <w:p>
             <w:r>
-              <w:t>term-&gt;</w:t>
-            </w:r>
-            <w:r>
-              <w:t xml:space="preserve">9    </w:t>
-            </w:r>
-            <w:r>
-              <w:t>{print(‘</w:t>
-            </w:r>
-            <w:r>
-              <w:t>9</w:t>
-            </w:r>
-            <w:r>
-              <w:t>’)}</w:t>
+              <w:t>term-&gt;9    {print(‘9’)}</w:t>
             </w:r>
           </w:p>
         </w:tc>
@@ -1035,7 +874,13 @@
     <w:p>
       <w:r>
         <w:lastRenderedPageBreak/>
-        <w:t>CFG and SDD tree for 1+2-3, postfix = -+123</w:t>
+        <w:t xml:space="preserve">CFG and SDD tree for 1+2-3, </w:t>
+      </w:r>
+      <w:r>
+        <w:t>prefix</w:t>
+      </w:r>
+      <w:r>
+        <w:t xml:space="preserve"> = -+123</w:t>
       </w:r>
     </w:p>
     <w:p>
@@ -1060,7 +905,13 @@
     </w:p>
     <w:p>
       <w:r>
-        <w:t>Tree with translation scheme for 1+2-3, postfix = -+123</w:t>
+        <w:t xml:space="preserve">Tree with translation scheme for 1+2-3, </w:t>
+      </w:r>
+      <w:r>
+        <w:t>prefix</w:t>
+      </w:r>
+      <w:r>
+        <w:t xml:space="preserve"> = -+123</w:t>
       </w:r>
     </w:p>
     <w:p>
@@ -1088,19 +939,13 @@
     </w:p>
     <w:p>
       <w:r>
-        <w:t>CFG and SDD tree for 1</w:t>
+        <w:t xml:space="preserve">CFG and SDD tree for 1-2+3, </w:t>
       </w:r>
       <w:r>
-        <w:t>-</w:t>
+        <w:t>prefix</w:t>
       </w:r>
       <w:r>
-        <w:t>2</w:t>
-      </w:r>
-      <w:r>
-        <w:t>+</w:t>
-      </w:r>
-      <w:r>
-        <w:t xml:space="preserve">3, postfix = </w:t>
+        <w:t xml:space="preserve"> = </w:t>
       </w:r>
       <w:r>
         <w:t>+</w:t>
@@ -1118,7 +963,7 @@
         <w:drawing>
           <wp:inline distT="0" distB="0" distL="0" distR="0" wp14:anchorId="334F2879" wp14:editId="7ED06B5E">
             <wp:extent cx="3318387" cy="1747683"/>
-            <wp:effectExtent l="0" t="25400" r="0" b="17780"/>
+            <wp:effectExtent l="0" t="25400" r="0" b="5080"/>
             <wp:docPr id="3" name="Diagram 3"/>
             <wp:cNvGraphicFramePr/>
             <a:graphic xmlns:a="http://schemas.openxmlformats.org/drawingml/2006/main">
@@ -1132,29 +977,18 @@
     </w:p>
     <w:p>
       <w:r>
-        <w:t>Tree with translation scheme for 1</w:t>
+        <w:t xml:space="preserve">Tree with translation scheme for 1-2+3, </w:t>
+      </w:r>
+      <w:bookmarkStart w:id="0" w:name="_GoBack"/>
+      <w:bookmarkEnd w:id="0"/>
+      <w:r>
+        <w:t>prefix</w:t>
       </w:r>
       <w:r>
-        <w:t>-</w:t>
-      </w:r>
-      <w:r>
-        <w:t>2</w:t>
-      </w:r>
-      <w:r>
-        <w:t>+</w:t>
-      </w:r>
-      <w:r>
-        <w:t xml:space="preserve">3, postfix = </w:t>
-      </w:r>
-      <w:r>
-        <w:t>+-</w:t>
-      </w:r>
-      <w:r>
-        <w:t>123</w:t>
+        <w:t xml:space="preserve"> = +-123</w:t>
       </w:r>
     </w:p>
     <w:p>
-      <w:bookmarkStart w:id="0" w:name="_GoBack"/>
       <w:r>
         <w:rPr>
           <w:noProof/>
@@ -1173,7 +1007,6 @@
           </wp:inline>
         </w:drawing>
       </w:r>
-      <w:bookmarkEnd w:id="0"/>
     </w:p>
     <w:sectPr>
       <w:pgSz w:w="12240" w:h="15840"/>
@@ -1822,6 +1655,7 @@
   <w:style w:type="character" w:default="1" w:styleId="DefaultParagraphFont">
     <w:name w:val="Default Paragraph Font"/>
     <w:uiPriority w:val="1"/>
+    <w:semiHidden/>
     <w:unhideWhenUsed/>
   </w:style>
   <w:style w:type="table" w:default="1" w:styleId="TableNormal">
@@ -10986,8 +10820,8 @@
       </dsp:nvSpPr>
       <dsp:spPr>
         <a:xfrm>
-          <a:off x="2430606" y="522217"/>
-          <a:ext cx="91440" cy="504667"/>
+          <a:off x="2430988" y="522245"/>
+          <a:ext cx="91440" cy="504745"/>
         </a:xfrm>
         <a:custGeom>
           <a:avLst/>
@@ -11001,10 +10835,10 @@
                 <a:pt x="45720" y="0"/>
               </a:moveTo>
               <a:lnTo>
-                <a:pt x="45720" y="504667"/>
+                <a:pt x="45720" y="504745"/>
               </a:lnTo>
               <a:lnTo>
-                <a:pt x="110420" y="504667"/>
+                <a:pt x="110430" y="504745"/>
               </a:lnTo>
             </a:path>
           </a:pathLst>
@@ -11045,8 +10879,8 @@
       </dsp:nvSpPr>
       <dsp:spPr>
         <a:xfrm>
-          <a:off x="2430606" y="522217"/>
-          <a:ext cx="91440" cy="198416"/>
+          <a:off x="2430988" y="522245"/>
+          <a:ext cx="91440" cy="198446"/>
         </a:xfrm>
         <a:custGeom>
           <a:avLst/>
@@ -11060,10 +10894,10 @@
                 <a:pt x="45720" y="0"/>
               </a:moveTo>
               <a:lnTo>
-                <a:pt x="45720" y="198416"/>
+                <a:pt x="45720" y="198446"/>
               </a:lnTo>
               <a:lnTo>
-                <a:pt x="110420" y="198416"/>
+                <a:pt x="110430" y="198446"/>
               </a:lnTo>
             </a:path>
           </a:pathLst>
@@ -11104,8 +10938,8 @@
       </dsp:nvSpPr>
       <dsp:spPr>
         <a:xfrm>
-          <a:off x="1735500" y="170246"/>
-          <a:ext cx="913362" cy="91440"/>
+          <a:off x="1735768" y="170226"/>
+          <a:ext cx="913503" cy="91440"/>
         </a:xfrm>
         <a:custGeom>
           <a:avLst/>
@@ -11119,13 +10953,13 @@
                 <a:pt x="0" y="45720"/>
               </a:moveTo>
               <a:lnTo>
-                <a:pt x="0" y="91010"/>
+                <a:pt x="0" y="91017"/>
               </a:lnTo>
               <a:lnTo>
-                <a:pt x="913362" y="91010"/>
+                <a:pt x="913503" y="91017"/>
               </a:lnTo>
               <a:lnTo>
-                <a:pt x="913362" y="136301"/>
+                <a:pt x="913503" y="136315"/>
               </a:lnTo>
             </a:path>
           </a:pathLst>
@@ -11166,8 +11000,8 @@
       </dsp:nvSpPr>
       <dsp:spPr>
         <a:xfrm>
-          <a:off x="1735500" y="170246"/>
-          <a:ext cx="130480" cy="91440"/>
+          <a:off x="1735768" y="170226"/>
+          <a:ext cx="130500" cy="91440"/>
         </a:xfrm>
         <a:custGeom>
           <a:avLst/>
@@ -11181,13 +11015,13 @@
                 <a:pt x="0" y="45720"/>
               </a:moveTo>
               <a:lnTo>
-                <a:pt x="0" y="91010"/>
+                <a:pt x="0" y="91017"/>
               </a:lnTo>
               <a:lnTo>
-                <a:pt x="130480" y="91010"/>
+                <a:pt x="130500" y="91017"/>
               </a:lnTo>
               <a:lnTo>
-                <a:pt x="130480" y="136301"/>
+                <a:pt x="130500" y="136315"/>
               </a:lnTo>
             </a:path>
           </a:pathLst>
@@ -11228,8 +11062,8 @@
       </dsp:nvSpPr>
       <dsp:spPr>
         <a:xfrm>
-          <a:off x="1908685" y="828469"/>
-          <a:ext cx="91440" cy="504667"/>
+          <a:off x="1908986" y="828543"/>
+          <a:ext cx="91440" cy="504745"/>
         </a:xfrm>
         <a:custGeom>
           <a:avLst/>
@@ -11243,10 +11077,10 @@
                 <a:pt x="45720" y="0"/>
               </a:moveTo>
               <a:lnTo>
-                <a:pt x="45720" y="504667"/>
+                <a:pt x="45720" y="504745"/>
               </a:lnTo>
               <a:lnTo>
-                <a:pt x="110420" y="504667"/>
+                <a:pt x="110430" y="504745"/>
               </a:lnTo>
             </a:path>
           </a:pathLst>
@@ -11287,8 +11121,8 @@
       </dsp:nvSpPr>
       <dsp:spPr>
         <a:xfrm>
-          <a:off x="1908685" y="828469"/>
-          <a:ext cx="91440" cy="198416"/>
+          <a:off x="1908986" y="828543"/>
+          <a:ext cx="91440" cy="198446"/>
         </a:xfrm>
         <a:custGeom>
           <a:avLst/>
@@ -11302,10 +11136,10 @@
                 <a:pt x="45720" y="0"/>
               </a:moveTo>
               <a:lnTo>
-                <a:pt x="45720" y="198416"/>
+                <a:pt x="45720" y="198446"/>
               </a:lnTo>
               <a:lnTo>
-                <a:pt x="110420" y="198416"/>
+                <a:pt x="110430" y="198446"/>
               </a:lnTo>
             </a:path>
           </a:pathLst>
@@ -11346,8 +11180,8 @@
       </dsp:nvSpPr>
       <dsp:spPr>
         <a:xfrm>
-          <a:off x="1344059" y="476497"/>
-          <a:ext cx="782882" cy="91440"/>
+          <a:off x="1344266" y="476525"/>
+          <a:ext cx="783002" cy="91440"/>
         </a:xfrm>
         <a:custGeom>
           <a:avLst/>
@@ -11361,13 +11195,13 @@
                 <a:pt x="0" y="45720"/>
               </a:moveTo>
               <a:lnTo>
-                <a:pt x="0" y="91010"/>
+                <a:pt x="0" y="91017"/>
               </a:lnTo>
               <a:lnTo>
-                <a:pt x="782882" y="91010"/>
+                <a:pt x="783002" y="91017"/>
               </a:lnTo>
               <a:lnTo>
-                <a:pt x="782882" y="136301"/>
+                <a:pt x="783002" y="136315"/>
               </a:lnTo>
             </a:path>
           </a:pathLst>
@@ -11408,8 +11242,8 @@
       </dsp:nvSpPr>
       <dsp:spPr>
         <a:xfrm>
-          <a:off x="1344059" y="476497"/>
-          <a:ext cx="260960" cy="91440"/>
+          <a:off x="1344266" y="476525"/>
+          <a:ext cx="261000" cy="91440"/>
         </a:xfrm>
         <a:custGeom>
           <a:avLst/>
@@ -11423,13 +11257,13 @@
                 <a:pt x="0" y="45720"/>
               </a:moveTo>
               <a:lnTo>
-                <a:pt x="0" y="91010"/>
+                <a:pt x="0" y="91017"/>
               </a:lnTo>
               <a:lnTo>
-                <a:pt x="260960" y="91010"/>
+                <a:pt x="261000" y="91017"/>
               </a:lnTo>
               <a:lnTo>
-                <a:pt x="260960" y="136301"/>
+                <a:pt x="261000" y="136315"/>
               </a:lnTo>
             </a:path>
           </a:pathLst>
@@ -11470,8 +11304,8 @@
       </dsp:nvSpPr>
       <dsp:spPr>
         <a:xfrm>
-          <a:off x="864842" y="1134720"/>
-          <a:ext cx="91440" cy="504667"/>
+          <a:off x="864983" y="1134842"/>
+          <a:ext cx="91440" cy="504745"/>
         </a:xfrm>
         <a:custGeom>
           <a:avLst/>
@@ -11485,10 +11319,10 @@
                 <a:pt x="45720" y="0"/>
               </a:moveTo>
               <a:lnTo>
-                <a:pt x="45720" y="504667"/>
+                <a:pt x="45720" y="504745"/>
               </a:lnTo>
               <a:lnTo>
-                <a:pt x="110420" y="504667"/>
+                <a:pt x="110430" y="504745"/>
               </a:lnTo>
             </a:path>
           </a:pathLst>
@@ -11529,8 +11363,8 @@
       </dsp:nvSpPr>
       <dsp:spPr>
         <a:xfrm>
-          <a:off x="864842" y="1134720"/>
-          <a:ext cx="91440" cy="198416"/>
+          <a:off x="864983" y="1134842"/>
+          <a:ext cx="91440" cy="198446"/>
         </a:xfrm>
         <a:custGeom>
           <a:avLst/>
@@ -11544,10 +11378,10 @@
                 <a:pt x="45720" y="0"/>
               </a:moveTo>
               <a:lnTo>
-                <a:pt x="45720" y="198416"/>
+                <a:pt x="45720" y="198446"/>
               </a:lnTo>
               <a:lnTo>
-                <a:pt x="110420" y="198416"/>
+                <a:pt x="110430" y="198446"/>
               </a:lnTo>
             </a:path>
           </a:pathLst>
@@ -11588,7 +11422,7 @@
       </dsp:nvSpPr>
       <dsp:spPr>
         <a:xfrm>
-          <a:off x="1037378" y="782749"/>
+          <a:off x="1037545" y="782823"/>
           <a:ext cx="91440" cy="91440"/>
         </a:xfrm>
         <a:custGeom>
@@ -11603,7 +11437,7 @@
                 <a:pt x="45720" y="45720"/>
               </a:moveTo>
               <a:lnTo>
-                <a:pt x="45720" y="136301"/>
+                <a:pt x="45720" y="136315"/>
               </a:lnTo>
             </a:path>
           </a:pathLst>
@@ -11644,8 +11478,8 @@
       </dsp:nvSpPr>
       <dsp:spPr>
         <a:xfrm>
-          <a:off x="1083098" y="476497"/>
-          <a:ext cx="260960" cy="91440"/>
+          <a:off x="1083265" y="476525"/>
+          <a:ext cx="261000" cy="91440"/>
         </a:xfrm>
         <a:custGeom>
           <a:avLst/>
@@ -11656,16 +11490,16 @@
           <a:pathLst>
             <a:path>
               <a:moveTo>
-                <a:pt x="260960" y="45720"/>
+                <a:pt x="261000" y="45720"/>
               </a:moveTo>
               <a:lnTo>
-                <a:pt x="260960" y="91010"/>
+                <a:pt x="261000" y="91017"/>
               </a:lnTo>
               <a:lnTo>
-                <a:pt x="0" y="91010"/>
+                <a:pt x="0" y="91017"/>
               </a:lnTo>
               <a:lnTo>
-                <a:pt x="0" y="136301"/>
+                <a:pt x="0" y="136315"/>
               </a:lnTo>
             </a:path>
           </a:pathLst>
@@ -11706,8 +11540,8 @@
       </dsp:nvSpPr>
       <dsp:spPr>
         <a:xfrm>
-          <a:off x="561177" y="476497"/>
-          <a:ext cx="782882" cy="91440"/>
+          <a:off x="561263" y="476525"/>
+          <a:ext cx="783002" cy="91440"/>
         </a:xfrm>
         <a:custGeom>
           <a:avLst/>
@@ -11718,16 +11552,16 @@
           <a:pathLst>
             <a:path>
               <a:moveTo>
-                <a:pt x="782882" y="45720"/>
+                <a:pt x="783002" y="45720"/>
               </a:moveTo>
               <a:lnTo>
-                <a:pt x="782882" y="91010"/>
+                <a:pt x="783002" y="91017"/>
               </a:lnTo>
               <a:lnTo>
-                <a:pt x="0" y="91010"/>
+                <a:pt x="0" y="91017"/>
               </a:lnTo>
               <a:lnTo>
-                <a:pt x="0" y="136301"/>
+                <a:pt x="0" y="136315"/>
               </a:lnTo>
             </a:path>
           </a:pathLst>
@@ -11768,8 +11602,8 @@
       </dsp:nvSpPr>
       <dsp:spPr>
         <a:xfrm>
-          <a:off x="1344059" y="170246"/>
-          <a:ext cx="391441" cy="91440"/>
+          <a:off x="1344266" y="170226"/>
+          <a:ext cx="391501" cy="91440"/>
         </a:xfrm>
         <a:custGeom>
           <a:avLst/>
@@ -11780,16 +11614,16 @@
           <a:pathLst>
             <a:path>
               <a:moveTo>
-                <a:pt x="391441" y="45720"/>
+                <a:pt x="391501" y="45720"/>
               </a:moveTo>
               <a:lnTo>
-                <a:pt x="391441" y="91010"/>
+                <a:pt x="391501" y="91017"/>
               </a:lnTo>
               <a:lnTo>
-                <a:pt x="0" y="91010"/>
+                <a:pt x="0" y="91017"/>
               </a:lnTo>
               <a:lnTo>
-                <a:pt x="0" y="136301"/>
+                <a:pt x="0" y="136315"/>
               </a:lnTo>
             </a:path>
           </a:pathLst>
@@ -11830,8 +11664,8 @@
       </dsp:nvSpPr>
       <dsp:spPr>
         <a:xfrm>
-          <a:off x="822137" y="170246"/>
-          <a:ext cx="913362" cy="91440"/>
+          <a:off x="822264" y="170226"/>
+          <a:ext cx="913503" cy="91440"/>
         </a:xfrm>
         <a:custGeom>
           <a:avLst/>
@@ -11842,16 +11676,16 @@
           <a:pathLst>
             <a:path>
               <a:moveTo>
-                <a:pt x="913362" y="45720"/>
+                <a:pt x="913503" y="45720"/>
               </a:moveTo>
               <a:lnTo>
-                <a:pt x="913362" y="91010"/>
+                <a:pt x="913503" y="91017"/>
               </a:lnTo>
               <a:lnTo>
-                <a:pt x="0" y="91010"/>
+                <a:pt x="0" y="91017"/>
               </a:lnTo>
               <a:lnTo>
-                <a:pt x="0" y="136301"/>
+                <a:pt x="0" y="136315"/>
               </a:lnTo>
             </a:path>
           </a:pathLst>
@@ -11892,8 +11726,8 @@
       </dsp:nvSpPr>
       <dsp:spPr>
         <a:xfrm>
-          <a:off x="1519830" y="296"/>
-          <a:ext cx="431339" cy="215669"/>
+          <a:off x="1520064" y="243"/>
+          <a:ext cx="431406" cy="215703"/>
         </a:xfrm>
         <a:prstGeom prst="rect">
           <a:avLst/>
@@ -11959,8 +11793,8 @@
         </a:p>
       </dsp:txBody>
       <dsp:txXfrm>
-        <a:off x="1519830" y="296"/>
-        <a:ext cx="431339" cy="215669"/>
+        <a:off x="1520064" y="243"/>
+        <a:ext cx="431406" cy="215703"/>
       </dsp:txXfrm>
     </dsp:sp>
     <dsp:sp modelId="{D5B3C872-2D47-0E41-919C-A3DD74388256}">
@@ -11970,8 +11804,8 @@
       </dsp:nvSpPr>
       <dsp:spPr>
         <a:xfrm>
-          <a:off x="606468" y="306547"/>
-          <a:ext cx="431339" cy="215669"/>
+          <a:off x="606561" y="306541"/>
+          <a:ext cx="431406" cy="215703"/>
         </a:xfrm>
         <a:prstGeom prst="rect">
           <a:avLst/>
@@ -12037,8 +11871,8 @@
         </a:p>
       </dsp:txBody>
       <dsp:txXfrm>
-        <a:off x="606468" y="306547"/>
-        <a:ext cx="431339" cy="215669"/>
+        <a:off x="606561" y="306541"/>
+        <a:ext cx="431406" cy="215703"/>
       </dsp:txXfrm>
     </dsp:sp>
     <dsp:sp modelId="{61D16E57-F3A8-9F4F-B6A4-029AD9EA74A8}">
@@ -12048,8 +11882,8 @@
       </dsp:nvSpPr>
       <dsp:spPr>
         <a:xfrm>
-          <a:off x="1128389" y="306547"/>
-          <a:ext cx="431339" cy="215669"/>
+          <a:off x="1128563" y="306541"/>
+          <a:ext cx="431406" cy="215703"/>
         </a:xfrm>
         <a:prstGeom prst="rect">
           <a:avLst/>
@@ -12115,8 +11949,8 @@
         </a:p>
       </dsp:txBody>
       <dsp:txXfrm>
-        <a:off x="1128389" y="306547"/>
-        <a:ext cx="431339" cy="215669"/>
+        <a:off x="1128563" y="306541"/>
+        <a:ext cx="431406" cy="215703"/>
       </dsp:txXfrm>
     </dsp:sp>
     <dsp:sp modelId="{4A325198-0E7F-A949-8EF2-B1C4DE53694C}">
@@ -12126,8 +11960,8 @@
       </dsp:nvSpPr>
       <dsp:spPr>
         <a:xfrm>
-          <a:off x="345507" y="612799"/>
-          <a:ext cx="431339" cy="215669"/>
+          <a:off x="345560" y="612840"/>
+          <a:ext cx="431406" cy="215703"/>
         </a:xfrm>
         <a:prstGeom prst="rect">
           <a:avLst/>
@@ -12193,8 +12027,8 @@
         </a:p>
       </dsp:txBody>
       <dsp:txXfrm>
-        <a:off x="345507" y="612799"/>
-        <a:ext cx="431339" cy="215669"/>
+        <a:off x="345560" y="612840"/>
+        <a:ext cx="431406" cy="215703"/>
       </dsp:txXfrm>
     </dsp:sp>
     <dsp:sp modelId="{20887444-648D-0746-A9B4-8F094D4F5B31}">
@@ -12204,8 +12038,8 @@
       </dsp:nvSpPr>
       <dsp:spPr>
         <a:xfrm>
-          <a:off x="867428" y="612799"/>
-          <a:ext cx="431339" cy="215669"/>
+          <a:off x="867562" y="612840"/>
+          <a:ext cx="431406" cy="215703"/>
         </a:xfrm>
         <a:prstGeom prst="rect">
           <a:avLst/>
@@ -12271,8 +12105,8 @@
         </a:p>
       </dsp:txBody>
       <dsp:txXfrm>
-        <a:off x="867428" y="612799"/>
-        <a:ext cx="431339" cy="215669"/>
+        <a:off x="867562" y="612840"/>
+        <a:ext cx="431406" cy="215703"/>
       </dsp:txXfrm>
     </dsp:sp>
     <dsp:sp modelId="{6A80A24D-C97B-8E43-8229-67AB0B5D83C2}">
@@ -12282,8 +12116,8 @@
       </dsp:nvSpPr>
       <dsp:spPr>
         <a:xfrm>
-          <a:off x="867428" y="919050"/>
-          <a:ext cx="431339" cy="215669"/>
+          <a:off x="867562" y="919139"/>
+          <a:ext cx="431406" cy="215703"/>
         </a:xfrm>
         <a:prstGeom prst="rect">
           <a:avLst/>
@@ -12349,8 +12183,8 @@
         </a:p>
       </dsp:txBody>
       <dsp:txXfrm>
-        <a:off x="867428" y="919050"/>
-        <a:ext cx="431339" cy="215669"/>
+        <a:off x="867562" y="919139"/>
+        <a:ext cx="431406" cy="215703"/>
       </dsp:txXfrm>
     </dsp:sp>
     <dsp:sp modelId="{9DC28094-ACB4-0B40-A61B-652494079482}">
@@ -12360,8 +12194,8 @@
       </dsp:nvSpPr>
       <dsp:spPr>
         <a:xfrm>
-          <a:off x="975263" y="1225302"/>
-          <a:ext cx="431339" cy="215669"/>
+          <a:off x="975414" y="1225437"/>
+          <a:ext cx="431406" cy="215703"/>
         </a:xfrm>
         <a:prstGeom prst="rect">
           <a:avLst/>
@@ -12427,8 +12261,8 @@
         </a:p>
       </dsp:txBody>
       <dsp:txXfrm>
-        <a:off x="975263" y="1225302"/>
-        <a:ext cx="431339" cy="215669"/>
+        <a:off x="975414" y="1225437"/>
+        <a:ext cx="431406" cy="215703"/>
       </dsp:txXfrm>
     </dsp:sp>
     <dsp:sp modelId="{37B96BD3-C44F-C74C-8604-6C3D3E4EB8CB}">
@@ -12438,8 +12272,8 @@
       </dsp:nvSpPr>
       <dsp:spPr>
         <a:xfrm>
-          <a:off x="975263" y="1531553"/>
-          <a:ext cx="431339" cy="215669"/>
+          <a:off x="975414" y="1531736"/>
+          <a:ext cx="431406" cy="215703"/>
         </a:xfrm>
         <a:prstGeom prst="rect">
           <a:avLst/>
@@ -12505,8 +12339,8 @@
         </a:p>
       </dsp:txBody>
       <dsp:txXfrm>
-        <a:off x="975263" y="1531553"/>
-        <a:ext cx="431339" cy="215669"/>
+        <a:off x="975414" y="1531736"/>
+        <a:ext cx="431406" cy="215703"/>
       </dsp:txXfrm>
     </dsp:sp>
     <dsp:sp modelId="{2C136022-ABD7-1348-A308-4E27D529CAF5}">
@@ -12516,8 +12350,8 @@
       </dsp:nvSpPr>
       <dsp:spPr>
         <a:xfrm>
-          <a:off x="1389350" y="612799"/>
-          <a:ext cx="431339" cy="215669"/>
+          <a:off x="1389564" y="612840"/>
+          <a:ext cx="431406" cy="215703"/>
         </a:xfrm>
         <a:prstGeom prst="rect">
           <a:avLst/>
@@ -12583,8 +12417,8 @@
         </a:p>
       </dsp:txBody>
       <dsp:txXfrm>
-        <a:off x="1389350" y="612799"/>
-        <a:ext cx="431339" cy="215669"/>
+        <a:off x="1389564" y="612840"/>
+        <a:ext cx="431406" cy="215703"/>
       </dsp:txXfrm>
     </dsp:sp>
     <dsp:sp modelId="{AE059105-D188-A34A-A9E6-5E1E618A9ED8}">
@@ -12594,8 +12428,8 @@
       </dsp:nvSpPr>
       <dsp:spPr>
         <a:xfrm>
-          <a:off x="1911271" y="612799"/>
-          <a:ext cx="431339" cy="215669"/>
+          <a:off x="1911566" y="612840"/>
+          <a:ext cx="431406" cy="215703"/>
         </a:xfrm>
         <a:prstGeom prst="rect">
           <a:avLst/>
@@ -12661,8 +12495,8 @@
         </a:p>
       </dsp:txBody>
       <dsp:txXfrm>
-        <a:off x="1911271" y="612799"/>
-        <a:ext cx="431339" cy="215669"/>
+        <a:off x="1911566" y="612840"/>
+        <a:ext cx="431406" cy="215703"/>
       </dsp:txXfrm>
     </dsp:sp>
     <dsp:sp modelId="{F0BB1D06-6E65-1A41-A5F7-60037C34DA8E}">
@@ -12672,8 +12506,8 @@
       </dsp:nvSpPr>
       <dsp:spPr>
         <a:xfrm>
-          <a:off x="2019106" y="919050"/>
-          <a:ext cx="431339" cy="215669"/>
+          <a:off x="2019417" y="919139"/>
+          <a:ext cx="431406" cy="215703"/>
         </a:xfrm>
         <a:prstGeom prst="rect">
           <a:avLst/>
@@ -12739,8 +12573,8 @@
         </a:p>
       </dsp:txBody>
       <dsp:txXfrm>
-        <a:off x="2019106" y="919050"/>
-        <a:ext cx="431339" cy="215669"/>
+        <a:off x="2019417" y="919139"/>
+        <a:ext cx="431406" cy="215703"/>
       </dsp:txXfrm>
     </dsp:sp>
     <dsp:sp modelId="{ECF311D5-88B6-3D4E-AD84-2DC339154C72}">
@@ -12750,8 +12584,8 @@
       </dsp:nvSpPr>
       <dsp:spPr>
         <a:xfrm>
-          <a:off x="2019106" y="1225302"/>
-          <a:ext cx="431339" cy="215669"/>
+          <a:off x="2019417" y="1225437"/>
+          <a:ext cx="431406" cy="215703"/>
         </a:xfrm>
         <a:prstGeom prst="rect">
           <a:avLst/>
@@ -12817,8 +12651,8 @@
         </a:p>
       </dsp:txBody>
       <dsp:txXfrm>
-        <a:off x="2019106" y="1225302"/>
-        <a:ext cx="431339" cy="215669"/>
+        <a:off x="2019417" y="1225437"/>
+        <a:ext cx="431406" cy="215703"/>
       </dsp:txXfrm>
     </dsp:sp>
     <dsp:sp modelId="{6AAABF62-427D-EC48-A70E-23AF1A05E91D}">
@@ -12828,8 +12662,8 @@
       </dsp:nvSpPr>
       <dsp:spPr>
         <a:xfrm>
-          <a:off x="1650310" y="306547"/>
-          <a:ext cx="431339" cy="215669"/>
+          <a:off x="1650565" y="306541"/>
+          <a:ext cx="431406" cy="215703"/>
         </a:xfrm>
         <a:prstGeom prst="rect">
           <a:avLst/>
@@ -12895,8 +12729,8 @@
         </a:p>
       </dsp:txBody>
       <dsp:txXfrm>
-        <a:off x="1650310" y="306547"/>
-        <a:ext cx="431339" cy="215669"/>
+        <a:off x="1650565" y="306541"/>
+        <a:ext cx="431406" cy="215703"/>
       </dsp:txXfrm>
     </dsp:sp>
     <dsp:sp modelId="{F243C799-D5FB-684D-AF1B-B699F360C3BE}">
@@ -12906,8 +12740,8 @@
       </dsp:nvSpPr>
       <dsp:spPr>
         <a:xfrm>
-          <a:off x="2433192" y="306547"/>
-          <a:ext cx="431339" cy="215669"/>
+          <a:off x="2433568" y="306541"/>
+          <a:ext cx="431406" cy="215703"/>
         </a:xfrm>
         <a:prstGeom prst="rect">
           <a:avLst/>
@@ -12973,8 +12807,8 @@
         </a:p>
       </dsp:txBody>
       <dsp:txXfrm>
-        <a:off x="2433192" y="306547"/>
-        <a:ext cx="431339" cy="215669"/>
+        <a:off x="2433568" y="306541"/>
+        <a:ext cx="431406" cy="215703"/>
       </dsp:txXfrm>
     </dsp:sp>
     <dsp:sp modelId="{A1A7E853-757D-EB49-A7EF-795ECAA41EB4}">
@@ -12984,8 +12818,8 @@
       </dsp:nvSpPr>
       <dsp:spPr>
         <a:xfrm>
-          <a:off x="2541027" y="612799"/>
-          <a:ext cx="431339" cy="215669"/>
+          <a:off x="2541419" y="612840"/>
+          <a:ext cx="431406" cy="215703"/>
         </a:xfrm>
         <a:prstGeom prst="rect">
           <a:avLst/>
@@ -13051,8 +12885,8 @@
         </a:p>
       </dsp:txBody>
       <dsp:txXfrm>
-        <a:off x="2541027" y="612799"/>
-        <a:ext cx="431339" cy="215669"/>
+        <a:off x="2541419" y="612840"/>
+        <a:ext cx="431406" cy="215703"/>
       </dsp:txXfrm>
     </dsp:sp>
     <dsp:sp modelId="{5BDE072B-3D57-5B46-BCD4-B2C840B520F9}">
@@ -13062,8 +12896,8 @@
       </dsp:nvSpPr>
       <dsp:spPr>
         <a:xfrm>
-          <a:off x="2541027" y="919050"/>
-          <a:ext cx="431339" cy="215669"/>
+          <a:off x="2541419" y="919139"/>
+          <a:ext cx="431406" cy="215703"/>
         </a:xfrm>
         <a:prstGeom prst="rect">
           <a:avLst/>
@@ -13129,8 +12963,8 @@
         </a:p>
       </dsp:txBody>
       <dsp:txXfrm>
-        <a:off x="2541027" y="919050"/>
-        <a:ext cx="431339" cy="215669"/>
+        <a:off x="2541419" y="919139"/>
+        <a:ext cx="431406" cy="215703"/>
       </dsp:txXfrm>
     </dsp:sp>
   </dsp:spTree>
@@ -13152,8 +12986,8 @@
       </dsp:nvSpPr>
       <dsp:spPr>
         <a:xfrm>
-          <a:off x="2287201" y="633424"/>
-          <a:ext cx="91440" cy="240335"/>
+          <a:off x="2287561" y="633469"/>
+          <a:ext cx="91440" cy="240372"/>
         </a:xfrm>
         <a:custGeom>
           <a:avLst/>
@@ -13167,10 +13001,10 @@
                 <a:pt x="45720" y="0"/>
               </a:moveTo>
               <a:lnTo>
-                <a:pt x="45720" y="240335"/>
+                <a:pt x="45720" y="240372"/>
               </a:lnTo>
               <a:lnTo>
-                <a:pt x="124090" y="240335"/>
+                <a:pt x="124102" y="240372"/>
               </a:lnTo>
             </a:path>
           </a:pathLst>
@@ -13211,8 +13045,8 @@
       </dsp:nvSpPr>
       <dsp:spPr>
         <a:xfrm>
-          <a:off x="1909722" y="262472"/>
-          <a:ext cx="632186" cy="109718"/>
+          <a:off x="1910016" y="262459"/>
+          <a:ext cx="632283" cy="109735"/>
         </a:xfrm>
         <a:custGeom>
           <a:avLst/>
@@ -13226,13 +13060,13 @@
                 <a:pt x="0" y="0"/>
               </a:moveTo>
               <a:lnTo>
-                <a:pt x="0" y="54859"/>
+                <a:pt x="0" y="54867"/>
               </a:lnTo>
               <a:lnTo>
-                <a:pt x="632186" y="54859"/>
+                <a:pt x="632283" y="54867"/>
               </a:lnTo>
               <a:lnTo>
-                <a:pt x="632186" y="109718"/>
+                <a:pt x="632283" y="109735"/>
               </a:lnTo>
             </a:path>
           </a:pathLst>
@@ -13273,8 +13107,8 @@
       </dsp:nvSpPr>
       <dsp:spPr>
         <a:xfrm>
-          <a:off x="1864002" y="262472"/>
-          <a:ext cx="91440" cy="109718"/>
+          <a:off x="1864296" y="262459"/>
+          <a:ext cx="91440" cy="109735"/>
         </a:xfrm>
         <a:custGeom>
           <a:avLst/>
@@ -13288,7 +13122,7 @@
                 <a:pt x="45720" y="0"/>
               </a:moveTo>
               <a:lnTo>
-                <a:pt x="45720" y="109718"/>
+                <a:pt x="45720" y="109735"/>
               </a:lnTo>
             </a:path>
           </a:pathLst>
@@ -13329,8 +13163,8 @@
       </dsp:nvSpPr>
       <dsp:spPr>
         <a:xfrm>
-          <a:off x="1655014" y="1004377"/>
-          <a:ext cx="91440" cy="240335"/>
+          <a:off x="1655277" y="1004478"/>
+          <a:ext cx="91440" cy="240372"/>
         </a:xfrm>
         <a:custGeom>
           <a:avLst/>
@@ -13344,10 +13178,10 @@
                 <a:pt x="45720" y="0"/>
               </a:moveTo>
               <a:lnTo>
-                <a:pt x="45720" y="240335"/>
+                <a:pt x="45720" y="240372"/>
               </a:lnTo>
               <a:lnTo>
-                <a:pt x="124090" y="240335"/>
+                <a:pt x="124102" y="240372"/>
               </a:lnTo>
             </a:path>
           </a:pathLst>
@@ -13388,8 +13222,8 @@
       </dsp:nvSpPr>
       <dsp:spPr>
         <a:xfrm>
-          <a:off x="1277535" y="633424"/>
-          <a:ext cx="632186" cy="109718"/>
+          <a:off x="1277732" y="633469"/>
+          <a:ext cx="632283" cy="109735"/>
         </a:xfrm>
         <a:custGeom>
           <a:avLst/>
@@ -13403,13 +13237,13 @@
                 <a:pt x="0" y="0"/>
               </a:moveTo>
               <a:lnTo>
-                <a:pt x="0" y="54859"/>
+                <a:pt x="0" y="54867"/>
               </a:lnTo>
               <a:lnTo>
-                <a:pt x="632186" y="54859"/>
+                <a:pt x="632283" y="54867"/>
               </a:lnTo>
               <a:lnTo>
-                <a:pt x="632186" y="109718"/>
+                <a:pt x="632283" y="109735"/>
               </a:lnTo>
             </a:path>
           </a:pathLst>
@@ -13450,8 +13284,8 @@
       </dsp:nvSpPr>
       <dsp:spPr>
         <a:xfrm>
-          <a:off x="1231815" y="633424"/>
-          <a:ext cx="91440" cy="109718"/>
+          <a:off x="1232012" y="633469"/>
+          <a:ext cx="91440" cy="109735"/>
         </a:xfrm>
         <a:custGeom>
           <a:avLst/>
@@ -13465,7 +13299,7 @@
                 <a:pt x="45720" y="0"/>
               </a:moveTo>
               <a:lnTo>
-                <a:pt x="45720" y="109718"/>
+                <a:pt x="45720" y="109735"/>
               </a:lnTo>
             </a:path>
           </a:pathLst>
@@ -13506,8 +13340,8 @@
       </dsp:nvSpPr>
       <dsp:spPr>
         <a:xfrm>
-          <a:off x="390642" y="1375329"/>
-          <a:ext cx="91440" cy="240335"/>
+          <a:off x="390709" y="1375488"/>
+          <a:ext cx="91440" cy="240372"/>
         </a:xfrm>
         <a:custGeom>
           <a:avLst/>
@@ -13521,10 +13355,10 @@
                 <a:pt x="45720" y="0"/>
               </a:moveTo>
               <a:lnTo>
-                <a:pt x="45720" y="240335"/>
+                <a:pt x="45720" y="240372"/>
               </a:lnTo>
               <a:lnTo>
-                <a:pt x="124090" y="240335"/>
+                <a:pt x="124102" y="240372"/>
               </a:lnTo>
             </a:path>
           </a:pathLst>
@@ -13565,8 +13399,8 @@
       </dsp:nvSpPr>
       <dsp:spPr>
         <a:xfrm>
-          <a:off x="599629" y="1004377"/>
-          <a:ext cx="91440" cy="109718"/>
+          <a:off x="599728" y="1004478"/>
+          <a:ext cx="91440" cy="109735"/>
         </a:xfrm>
         <a:custGeom>
           <a:avLst/>
@@ -13580,7 +13414,7 @@
                 <a:pt x="45720" y="0"/>
               </a:moveTo>
               <a:lnTo>
-                <a:pt x="45720" y="109718"/>
+                <a:pt x="45720" y="109735"/>
               </a:lnTo>
             </a:path>
           </a:pathLst>
@@ -13621,8 +13455,8 @@
       </dsp:nvSpPr>
       <dsp:spPr>
         <a:xfrm>
-          <a:off x="645349" y="633424"/>
-          <a:ext cx="632186" cy="109718"/>
+          <a:off x="645448" y="633469"/>
+          <a:ext cx="632283" cy="109735"/>
         </a:xfrm>
         <a:custGeom>
           <a:avLst/>
@@ -13633,16 +13467,16 @@
           <a:pathLst>
             <a:path>
               <a:moveTo>
-                <a:pt x="632186" y="0"/>
+                <a:pt x="632283" y="0"/>
               </a:moveTo>
               <a:lnTo>
-                <a:pt x="632186" y="54859"/>
+                <a:pt x="632283" y="54867"/>
               </a:lnTo>
               <a:lnTo>
-                <a:pt x="0" y="54859"/>
+                <a:pt x="0" y="54867"/>
               </a:lnTo>
               <a:lnTo>
-                <a:pt x="0" y="109718"/>
+                <a:pt x="0" y="109735"/>
               </a:lnTo>
             </a:path>
           </a:pathLst>
@@ -13683,8 +13517,8 @@
       </dsp:nvSpPr>
       <dsp:spPr>
         <a:xfrm>
-          <a:off x="1277535" y="262472"/>
-          <a:ext cx="632186" cy="109718"/>
+          <a:off x="1277732" y="262459"/>
+          <a:ext cx="632283" cy="109735"/>
         </a:xfrm>
         <a:custGeom>
           <a:avLst/>
@@ -13695,16 +13529,16 @@
           <a:pathLst>
             <a:path>
               <a:moveTo>
-                <a:pt x="632186" y="0"/>
+                <a:pt x="632283" y="0"/>
               </a:moveTo>
               <a:lnTo>
-                <a:pt x="632186" y="54859"/>
+                <a:pt x="632283" y="54867"/>
               </a:lnTo>
               <a:lnTo>
-                <a:pt x="0" y="54859"/>
+                <a:pt x="0" y="54867"/>
               </a:lnTo>
               <a:lnTo>
-                <a:pt x="0" y="109718"/>
+                <a:pt x="0" y="109735"/>
               </a:lnTo>
             </a:path>
           </a:pathLst>
@@ -13745,8 +13579,8 @@
       </dsp:nvSpPr>
       <dsp:spPr>
         <a:xfrm>
-          <a:off x="1648488" y="1238"/>
-          <a:ext cx="522468" cy="261234"/>
+          <a:off x="1648742" y="1185"/>
+          <a:ext cx="522548" cy="261274"/>
         </a:xfrm>
         <a:prstGeom prst="rect">
           <a:avLst/>
@@ -13812,8 +13646,8 @@
         </a:p>
       </dsp:txBody>
       <dsp:txXfrm>
-        <a:off x="1648488" y="1238"/>
-        <a:ext cx="522468" cy="261234"/>
+        <a:off x="1648742" y="1185"/>
+        <a:ext cx="522548" cy="261274"/>
       </dsp:txXfrm>
     </dsp:sp>
     <dsp:sp modelId="{61D16E57-F3A8-9F4F-B6A4-029AD9EA74A8}">
@@ -13823,8 +13657,8 @@
       </dsp:nvSpPr>
       <dsp:spPr>
         <a:xfrm>
-          <a:off x="1016301" y="372190"/>
-          <a:ext cx="522468" cy="261234"/>
+          <a:off x="1016458" y="372194"/>
+          <a:ext cx="522548" cy="261274"/>
         </a:xfrm>
         <a:prstGeom prst="rect">
           <a:avLst/>
@@ -13890,8 +13724,8 @@
         </a:p>
       </dsp:txBody>
       <dsp:txXfrm>
-        <a:off x="1016301" y="372190"/>
-        <a:ext cx="522468" cy="261234"/>
+        <a:off x="1016458" y="372194"/>
+        <a:ext cx="522548" cy="261274"/>
       </dsp:txXfrm>
     </dsp:sp>
     <dsp:sp modelId="{20887444-648D-0746-A9B4-8F094D4F5B31}">
@@ -13901,8 +13735,8 @@
       </dsp:nvSpPr>
       <dsp:spPr>
         <a:xfrm>
-          <a:off x="384115" y="743142"/>
-          <a:ext cx="522468" cy="261234"/>
+          <a:off x="384174" y="743204"/>
+          <a:ext cx="522548" cy="261274"/>
         </a:xfrm>
         <a:prstGeom prst="rect">
           <a:avLst/>
@@ -13968,8 +13802,8 @@
         </a:p>
       </dsp:txBody>
       <dsp:txXfrm>
-        <a:off x="384115" y="743142"/>
-        <a:ext cx="522468" cy="261234"/>
+        <a:off x="384174" y="743204"/>
+        <a:ext cx="522548" cy="261274"/>
       </dsp:txXfrm>
     </dsp:sp>
     <dsp:sp modelId="{6A80A24D-C97B-8E43-8229-67AB0B5D83C2}">
@@ -13979,8 +13813,8 @@
       </dsp:nvSpPr>
       <dsp:spPr>
         <a:xfrm>
-          <a:off x="384115" y="1114095"/>
-          <a:ext cx="522468" cy="261234"/>
+          <a:off x="384174" y="1114213"/>
+          <a:ext cx="522548" cy="261274"/>
         </a:xfrm>
         <a:prstGeom prst="rect">
           <a:avLst/>
@@ -14046,8 +13880,8 @@
         </a:p>
       </dsp:txBody>
       <dsp:txXfrm>
-        <a:off x="384115" y="1114095"/>
-        <a:ext cx="522468" cy="261234"/>
+        <a:off x="384174" y="1114213"/>
+        <a:ext cx="522548" cy="261274"/>
       </dsp:txXfrm>
     </dsp:sp>
     <dsp:sp modelId="{9DC28094-ACB4-0B40-A61B-652494079482}">
@@ -14057,8 +13891,8 @@
       </dsp:nvSpPr>
       <dsp:spPr>
         <a:xfrm>
-          <a:off x="514732" y="1485047"/>
-          <a:ext cx="522468" cy="261234"/>
+          <a:off x="514811" y="1485223"/>
+          <a:ext cx="522548" cy="261274"/>
         </a:xfrm>
         <a:prstGeom prst="rect">
           <a:avLst/>
@@ -14124,8 +13958,8 @@
         </a:p>
       </dsp:txBody>
       <dsp:txXfrm>
-        <a:off x="514732" y="1485047"/>
-        <a:ext cx="522468" cy="261234"/>
+        <a:off x="514811" y="1485223"/>
+        <a:ext cx="522548" cy="261274"/>
       </dsp:txXfrm>
     </dsp:sp>
     <dsp:sp modelId="{2C136022-ABD7-1348-A308-4E27D529CAF5}">
@@ -14135,8 +13969,8 @@
       </dsp:nvSpPr>
       <dsp:spPr>
         <a:xfrm>
-          <a:off x="1016301" y="743142"/>
-          <a:ext cx="522468" cy="261234"/>
+          <a:off x="1016458" y="743204"/>
+          <a:ext cx="522548" cy="261274"/>
         </a:xfrm>
         <a:prstGeom prst="rect">
           <a:avLst/>
@@ -14202,8 +14036,8 @@
         </a:p>
       </dsp:txBody>
       <dsp:txXfrm>
-        <a:off x="1016301" y="743142"/>
-        <a:ext cx="522468" cy="261234"/>
+        <a:off x="1016458" y="743204"/>
+        <a:ext cx="522548" cy="261274"/>
       </dsp:txXfrm>
     </dsp:sp>
     <dsp:sp modelId="{AE059105-D188-A34A-A9E6-5E1E618A9ED8}">
@@ -14213,8 +14047,8 @@
       </dsp:nvSpPr>
       <dsp:spPr>
         <a:xfrm>
-          <a:off x="1648488" y="743142"/>
-          <a:ext cx="522468" cy="261234"/>
+          <a:off x="1648742" y="743204"/>
+          <a:ext cx="522548" cy="261274"/>
         </a:xfrm>
         <a:prstGeom prst="rect">
           <a:avLst/>
@@ -14280,8 +14114,8 @@
         </a:p>
       </dsp:txBody>
       <dsp:txXfrm>
-        <a:off x="1648488" y="743142"/>
-        <a:ext cx="522468" cy="261234"/>
+        <a:off x="1648742" y="743204"/>
+        <a:ext cx="522548" cy="261274"/>
       </dsp:txXfrm>
     </dsp:sp>
     <dsp:sp modelId="{F0BB1D06-6E65-1A41-A5F7-60037C34DA8E}">
@@ -14291,8 +14125,8 @@
       </dsp:nvSpPr>
       <dsp:spPr>
         <a:xfrm>
-          <a:off x="1779105" y="1114095"/>
-          <a:ext cx="522468" cy="261234"/>
+          <a:off x="1779379" y="1114213"/>
+          <a:ext cx="522548" cy="261274"/>
         </a:xfrm>
         <a:prstGeom prst="rect">
           <a:avLst/>
@@ -14358,8 +14192,8 @@
         </a:p>
       </dsp:txBody>
       <dsp:txXfrm>
-        <a:off x="1779105" y="1114095"/>
-        <a:ext cx="522468" cy="261234"/>
+        <a:off x="1779379" y="1114213"/>
+        <a:ext cx="522548" cy="261274"/>
       </dsp:txXfrm>
     </dsp:sp>
     <dsp:sp modelId="{6AAABF62-427D-EC48-A70E-23AF1A05E91D}">
@@ -14369,8 +14203,8 @@
       </dsp:nvSpPr>
       <dsp:spPr>
         <a:xfrm>
-          <a:off x="1648488" y="372190"/>
-          <a:ext cx="522468" cy="261234"/>
+          <a:off x="1648742" y="372194"/>
+          <a:ext cx="522548" cy="261274"/>
         </a:xfrm>
         <a:prstGeom prst="rect">
           <a:avLst/>
@@ -14436,8 +14270,8 @@
         </a:p>
       </dsp:txBody>
       <dsp:txXfrm>
-        <a:off x="1648488" y="372190"/>
-        <a:ext cx="522468" cy="261234"/>
+        <a:off x="1648742" y="372194"/>
+        <a:ext cx="522548" cy="261274"/>
       </dsp:txXfrm>
     </dsp:sp>
     <dsp:sp modelId="{F243C799-D5FB-684D-AF1B-B699F360C3BE}">
@@ -14447,8 +14281,8 @@
       </dsp:nvSpPr>
       <dsp:spPr>
         <a:xfrm>
-          <a:off x="2280674" y="372190"/>
-          <a:ext cx="522468" cy="261234"/>
+          <a:off x="2281026" y="372194"/>
+          <a:ext cx="522548" cy="261274"/>
         </a:xfrm>
         <a:prstGeom prst="rect">
           <a:avLst/>
@@ -14514,8 +14348,8 @@
         </a:p>
       </dsp:txBody>
       <dsp:txXfrm>
-        <a:off x="2280674" y="372190"/>
-        <a:ext cx="522468" cy="261234"/>
+        <a:off x="2281026" y="372194"/>
+        <a:ext cx="522548" cy="261274"/>
       </dsp:txXfrm>
     </dsp:sp>
     <dsp:sp modelId="{A1A7E853-757D-EB49-A7EF-795ECAA41EB4}">
@@ -14525,8 +14359,8 @@
       </dsp:nvSpPr>
       <dsp:spPr>
         <a:xfrm>
-          <a:off x="2411291" y="743142"/>
-          <a:ext cx="522468" cy="261234"/>
+          <a:off x="2411663" y="743204"/>
+          <a:ext cx="522548" cy="261274"/>
         </a:xfrm>
         <a:prstGeom prst="rect">
           <a:avLst/>
@@ -14592,8 +14426,8 @@
         </a:p>
       </dsp:txBody>
       <dsp:txXfrm>
-        <a:off x="2411291" y="743142"/>
-        <a:ext cx="522468" cy="261234"/>
+        <a:off x="2411663" y="743204"/>
+        <a:ext cx="522548" cy="261274"/>
       </dsp:txXfrm>
     </dsp:sp>
   </dsp:spTree>
@@ -14615,8 +14449,8 @@
       </dsp:nvSpPr>
       <dsp:spPr>
         <a:xfrm>
-          <a:off x="2430606" y="522217"/>
-          <a:ext cx="91440" cy="504667"/>
+          <a:off x="2430988" y="522245"/>
+          <a:ext cx="91440" cy="504745"/>
         </a:xfrm>
         <a:custGeom>
           <a:avLst/>
@@ -14630,10 +14464,10 @@
                 <a:pt x="45720" y="0"/>
               </a:moveTo>
               <a:lnTo>
-                <a:pt x="45720" y="504667"/>
+                <a:pt x="45720" y="504745"/>
               </a:lnTo>
               <a:lnTo>
-                <a:pt x="110420" y="504667"/>
+                <a:pt x="110430" y="504745"/>
               </a:lnTo>
             </a:path>
           </a:pathLst>
@@ -14674,8 +14508,8 @@
       </dsp:nvSpPr>
       <dsp:spPr>
         <a:xfrm>
-          <a:off x="2430606" y="522217"/>
-          <a:ext cx="91440" cy="198416"/>
+          <a:off x="2430988" y="522245"/>
+          <a:ext cx="91440" cy="198446"/>
         </a:xfrm>
         <a:custGeom>
           <a:avLst/>
@@ -14689,10 +14523,10 @@
                 <a:pt x="45720" y="0"/>
               </a:moveTo>
               <a:lnTo>
-                <a:pt x="45720" y="198416"/>
+                <a:pt x="45720" y="198446"/>
               </a:lnTo>
               <a:lnTo>
-                <a:pt x="110420" y="198416"/>
+                <a:pt x="110430" y="198446"/>
               </a:lnTo>
             </a:path>
           </a:pathLst>
@@ -14733,8 +14567,8 @@
       </dsp:nvSpPr>
       <dsp:spPr>
         <a:xfrm>
-          <a:off x="1735500" y="170246"/>
-          <a:ext cx="913362" cy="91440"/>
+          <a:off x="1735768" y="170226"/>
+          <a:ext cx="913503" cy="91440"/>
         </a:xfrm>
         <a:custGeom>
           <a:avLst/>
@@ -14748,13 +14582,13 @@
                 <a:pt x="0" y="45720"/>
               </a:moveTo>
               <a:lnTo>
-                <a:pt x="0" y="91010"/>
+                <a:pt x="0" y="91017"/>
               </a:lnTo>
               <a:lnTo>
-                <a:pt x="913362" y="91010"/>
+                <a:pt x="913503" y="91017"/>
               </a:lnTo>
               <a:lnTo>
-                <a:pt x="913362" y="136301"/>
+                <a:pt x="913503" y="136315"/>
               </a:lnTo>
             </a:path>
           </a:pathLst>
@@ -14795,8 +14629,8 @@
       </dsp:nvSpPr>
       <dsp:spPr>
         <a:xfrm>
-          <a:off x="1735500" y="170246"/>
-          <a:ext cx="130480" cy="91440"/>
+          <a:off x="1735768" y="170226"/>
+          <a:ext cx="130500" cy="91440"/>
         </a:xfrm>
         <a:custGeom>
           <a:avLst/>
@@ -14810,13 +14644,13 @@
                 <a:pt x="0" y="45720"/>
               </a:moveTo>
               <a:lnTo>
-                <a:pt x="0" y="91010"/>
+                <a:pt x="0" y="91017"/>
               </a:lnTo>
               <a:lnTo>
-                <a:pt x="130480" y="91010"/>
+                <a:pt x="130500" y="91017"/>
               </a:lnTo>
               <a:lnTo>
-                <a:pt x="130480" y="136301"/>
+                <a:pt x="130500" y="136315"/>
               </a:lnTo>
             </a:path>
           </a:pathLst>
@@ -14857,8 +14691,8 @@
       </dsp:nvSpPr>
       <dsp:spPr>
         <a:xfrm>
-          <a:off x="1908685" y="828469"/>
-          <a:ext cx="91440" cy="504667"/>
+          <a:off x="1908986" y="828543"/>
+          <a:ext cx="91440" cy="504745"/>
         </a:xfrm>
         <a:custGeom>
           <a:avLst/>
@@ -14872,10 +14706,10 @@
                 <a:pt x="45720" y="0"/>
               </a:moveTo>
               <a:lnTo>
-                <a:pt x="45720" y="504667"/>
+                <a:pt x="45720" y="504745"/>
               </a:lnTo>
               <a:lnTo>
-                <a:pt x="110420" y="504667"/>
+                <a:pt x="110430" y="504745"/>
               </a:lnTo>
             </a:path>
           </a:pathLst>
@@ -14916,8 +14750,8 @@
       </dsp:nvSpPr>
       <dsp:spPr>
         <a:xfrm>
-          <a:off x="1908685" y="828469"/>
-          <a:ext cx="91440" cy="198416"/>
+          <a:off x="1908986" y="828543"/>
+          <a:ext cx="91440" cy="198446"/>
         </a:xfrm>
         <a:custGeom>
           <a:avLst/>
@@ -14931,10 +14765,10 @@
                 <a:pt x="45720" y="0"/>
               </a:moveTo>
               <a:lnTo>
-                <a:pt x="45720" y="198416"/>
+                <a:pt x="45720" y="198446"/>
               </a:lnTo>
               <a:lnTo>
-                <a:pt x="110420" y="198416"/>
+                <a:pt x="110430" y="198446"/>
               </a:lnTo>
             </a:path>
           </a:pathLst>
@@ -14975,8 +14809,8 @@
       </dsp:nvSpPr>
       <dsp:spPr>
         <a:xfrm>
-          <a:off x="1344059" y="476497"/>
-          <a:ext cx="782882" cy="91440"/>
+          <a:off x="1344266" y="476525"/>
+          <a:ext cx="783002" cy="91440"/>
         </a:xfrm>
         <a:custGeom>
           <a:avLst/>
@@ -14990,13 +14824,13 @@
                 <a:pt x="0" y="45720"/>
               </a:moveTo>
               <a:lnTo>
-                <a:pt x="0" y="91010"/>
+                <a:pt x="0" y="91017"/>
               </a:lnTo>
               <a:lnTo>
-                <a:pt x="782882" y="91010"/>
+                <a:pt x="783002" y="91017"/>
               </a:lnTo>
               <a:lnTo>
-                <a:pt x="782882" y="136301"/>
+                <a:pt x="783002" y="136315"/>
               </a:lnTo>
             </a:path>
           </a:pathLst>
@@ -15037,8 +14871,8 @@
       </dsp:nvSpPr>
       <dsp:spPr>
         <a:xfrm>
-          <a:off x="1344059" y="476497"/>
-          <a:ext cx="260960" cy="91440"/>
+          <a:off x="1344266" y="476525"/>
+          <a:ext cx="261000" cy="91440"/>
         </a:xfrm>
         <a:custGeom>
           <a:avLst/>
@@ -15052,13 +14886,13 @@
                 <a:pt x="0" y="45720"/>
               </a:moveTo>
               <a:lnTo>
-                <a:pt x="0" y="91010"/>
+                <a:pt x="0" y="91017"/>
               </a:lnTo>
               <a:lnTo>
-                <a:pt x="260960" y="91010"/>
+                <a:pt x="261000" y="91017"/>
               </a:lnTo>
               <a:lnTo>
-                <a:pt x="260960" y="136301"/>
+                <a:pt x="261000" y="136315"/>
               </a:lnTo>
             </a:path>
           </a:pathLst>
@@ -15099,8 +14933,8 @@
       </dsp:nvSpPr>
       <dsp:spPr>
         <a:xfrm>
-          <a:off x="864842" y="1134720"/>
-          <a:ext cx="91440" cy="504667"/>
+          <a:off x="864983" y="1134842"/>
+          <a:ext cx="91440" cy="504745"/>
         </a:xfrm>
         <a:custGeom>
           <a:avLst/>
@@ -15114,10 +14948,10 @@
                 <a:pt x="45720" y="0"/>
               </a:moveTo>
               <a:lnTo>
-                <a:pt x="45720" y="504667"/>
+                <a:pt x="45720" y="504745"/>
               </a:lnTo>
               <a:lnTo>
-                <a:pt x="110420" y="504667"/>
+                <a:pt x="110430" y="504745"/>
               </a:lnTo>
             </a:path>
           </a:pathLst>
@@ -15158,8 +14992,8 @@
       </dsp:nvSpPr>
       <dsp:spPr>
         <a:xfrm>
-          <a:off x="864842" y="1134720"/>
-          <a:ext cx="91440" cy="198416"/>
+          <a:off x="864983" y="1134842"/>
+          <a:ext cx="91440" cy="198446"/>
         </a:xfrm>
         <a:custGeom>
           <a:avLst/>
@@ -15173,10 +15007,10 @@
                 <a:pt x="45720" y="0"/>
               </a:moveTo>
               <a:lnTo>
-                <a:pt x="45720" y="198416"/>
+                <a:pt x="45720" y="198446"/>
               </a:lnTo>
               <a:lnTo>
-                <a:pt x="110420" y="198416"/>
+                <a:pt x="110430" y="198446"/>
               </a:lnTo>
             </a:path>
           </a:pathLst>
@@ -15217,7 +15051,7 @@
       </dsp:nvSpPr>
       <dsp:spPr>
         <a:xfrm>
-          <a:off x="1037378" y="782749"/>
+          <a:off x="1037545" y="782823"/>
           <a:ext cx="91440" cy="91440"/>
         </a:xfrm>
         <a:custGeom>
@@ -15232,7 +15066,7 @@
                 <a:pt x="45720" y="45720"/>
               </a:moveTo>
               <a:lnTo>
-                <a:pt x="45720" y="136301"/>
+                <a:pt x="45720" y="136315"/>
               </a:lnTo>
             </a:path>
           </a:pathLst>
@@ -15273,8 +15107,8 @@
       </dsp:nvSpPr>
       <dsp:spPr>
         <a:xfrm>
-          <a:off x="1083098" y="476497"/>
-          <a:ext cx="260960" cy="91440"/>
+          <a:off x="1083265" y="476525"/>
+          <a:ext cx="261000" cy="91440"/>
         </a:xfrm>
         <a:custGeom>
           <a:avLst/>
@@ -15285,16 +15119,16 @@
           <a:pathLst>
             <a:path>
               <a:moveTo>
-                <a:pt x="260960" y="45720"/>
+                <a:pt x="261000" y="45720"/>
               </a:moveTo>
               <a:lnTo>
-                <a:pt x="260960" y="91010"/>
+                <a:pt x="261000" y="91017"/>
               </a:lnTo>
               <a:lnTo>
-                <a:pt x="0" y="91010"/>
+                <a:pt x="0" y="91017"/>
               </a:lnTo>
               <a:lnTo>
-                <a:pt x="0" y="136301"/>
+                <a:pt x="0" y="136315"/>
               </a:lnTo>
             </a:path>
           </a:pathLst>
@@ -15335,8 +15169,8 @@
       </dsp:nvSpPr>
       <dsp:spPr>
         <a:xfrm>
-          <a:off x="561177" y="476497"/>
-          <a:ext cx="782882" cy="91440"/>
+          <a:off x="561263" y="476525"/>
+          <a:ext cx="783002" cy="91440"/>
         </a:xfrm>
         <a:custGeom>
           <a:avLst/>
@@ -15347,16 +15181,16 @@
           <a:pathLst>
             <a:path>
               <a:moveTo>
-                <a:pt x="782882" y="45720"/>
+                <a:pt x="783002" y="45720"/>
               </a:moveTo>
               <a:lnTo>
-                <a:pt x="782882" y="91010"/>
+                <a:pt x="783002" y="91017"/>
               </a:lnTo>
               <a:lnTo>
-                <a:pt x="0" y="91010"/>
+                <a:pt x="0" y="91017"/>
               </a:lnTo>
               <a:lnTo>
-                <a:pt x="0" y="136301"/>
+                <a:pt x="0" y="136315"/>
               </a:lnTo>
             </a:path>
           </a:pathLst>
@@ -15397,8 +15231,8 @@
       </dsp:nvSpPr>
       <dsp:spPr>
         <a:xfrm>
-          <a:off x="1344059" y="170246"/>
-          <a:ext cx="391441" cy="91440"/>
+          <a:off x="1344266" y="170226"/>
+          <a:ext cx="391501" cy="91440"/>
         </a:xfrm>
         <a:custGeom>
           <a:avLst/>
@@ -15409,16 +15243,16 @@
           <a:pathLst>
             <a:path>
               <a:moveTo>
-                <a:pt x="391441" y="45720"/>
+                <a:pt x="391501" y="45720"/>
               </a:moveTo>
               <a:lnTo>
-                <a:pt x="391441" y="91010"/>
+                <a:pt x="391501" y="91017"/>
               </a:lnTo>
               <a:lnTo>
-                <a:pt x="0" y="91010"/>
+                <a:pt x="0" y="91017"/>
               </a:lnTo>
               <a:lnTo>
-                <a:pt x="0" y="136301"/>
+                <a:pt x="0" y="136315"/>
               </a:lnTo>
             </a:path>
           </a:pathLst>
@@ -15459,8 +15293,8 @@
       </dsp:nvSpPr>
       <dsp:spPr>
         <a:xfrm>
-          <a:off x="822137" y="170246"/>
-          <a:ext cx="913362" cy="91440"/>
+          <a:off x="822264" y="170226"/>
+          <a:ext cx="913503" cy="91440"/>
         </a:xfrm>
         <a:custGeom>
           <a:avLst/>
@@ -15471,16 +15305,16 @@
           <a:pathLst>
             <a:path>
               <a:moveTo>
-                <a:pt x="913362" y="45720"/>
+                <a:pt x="913503" y="45720"/>
               </a:moveTo>
               <a:lnTo>
-                <a:pt x="913362" y="91010"/>
+                <a:pt x="913503" y="91017"/>
               </a:lnTo>
               <a:lnTo>
-                <a:pt x="0" y="91010"/>
+                <a:pt x="0" y="91017"/>
               </a:lnTo>
               <a:lnTo>
-                <a:pt x="0" y="136301"/>
+                <a:pt x="0" y="136315"/>
               </a:lnTo>
             </a:path>
           </a:pathLst>
@@ -15521,8 +15355,8 @@
       </dsp:nvSpPr>
       <dsp:spPr>
         <a:xfrm>
-          <a:off x="1519830" y="296"/>
-          <a:ext cx="431339" cy="215669"/>
+          <a:off x="1520064" y="243"/>
+          <a:ext cx="431406" cy="215703"/>
         </a:xfrm>
         <a:prstGeom prst="rect">
           <a:avLst/>
@@ -15588,8 +15422,8 @@
         </a:p>
       </dsp:txBody>
       <dsp:txXfrm>
-        <a:off x="1519830" y="296"/>
-        <a:ext cx="431339" cy="215669"/>
+        <a:off x="1520064" y="243"/>
+        <a:ext cx="431406" cy="215703"/>
       </dsp:txXfrm>
     </dsp:sp>
     <dsp:sp modelId="{D5B3C872-2D47-0E41-919C-A3DD74388256}">
@@ -15599,8 +15433,8 @@
       </dsp:nvSpPr>
       <dsp:spPr>
         <a:xfrm>
-          <a:off x="606468" y="306547"/>
-          <a:ext cx="431339" cy="215669"/>
+          <a:off x="606561" y="306541"/>
+          <a:ext cx="431406" cy="215703"/>
         </a:xfrm>
         <a:prstGeom prst="rect">
           <a:avLst/>
@@ -15666,8 +15500,8 @@
         </a:p>
       </dsp:txBody>
       <dsp:txXfrm>
-        <a:off x="606468" y="306547"/>
-        <a:ext cx="431339" cy="215669"/>
+        <a:off x="606561" y="306541"/>
+        <a:ext cx="431406" cy="215703"/>
       </dsp:txXfrm>
     </dsp:sp>
     <dsp:sp modelId="{61D16E57-F3A8-9F4F-B6A4-029AD9EA74A8}">
@@ -15677,8 +15511,8 @@
       </dsp:nvSpPr>
       <dsp:spPr>
         <a:xfrm>
-          <a:off x="1128389" y="306547"/>
-          <a:ext cx="431339" cy="215669"/>
+          <a:off x="1128563" y="306541"/>
+          <a:ext cx="431406" cy="215703"/>
         </a:xfrm>
         <a:prstGeom prst="rect">
           <a:avLst/>
@@ -15744,8 +15578,8 @@
         </a:p>
       </dsp:txBody>
       <dsp:txXfrm>
-        <a:off x="1128389" y="306547"/>
-        <a:ext cx="431339" cy="215669"/>
+        <a:off x="1128563" y="306541"/>
+        <a:ext cx="431406" cy="215703"/>
       </dsp:txXfrm>
     </dsp:sp>
     <dsp:sp modelId="{4A325198-0E7F-A949-8EF2-B1C4DE53694C}">
@@ -15755,8 +15589,8 @@
       </dsp:nvSpPr>
       <dsp:spPr>
         <a:xfrm>
-          <a:off x="345507" y="612799"/>
-          <a:ext cx="431339" cy="215669"/>
+          <a:off x="345560" y="612840"/>
+          <a:ext cx="431406" cy="215703"/>
         </a:xfrm>
         <a:prstGeom prst="rect">
           <a:avLst/>
@@ -15822,8 +15656,8 @@
         </a:p>
       </dsp:txBody>
       <dsp:txXfrm>
-        <a:off x="345507" y="612799"/>
-        <a:ext cx="431339" cy="215669"/>
+        <a:off x="345560" y="612840"/>
+        <a:ext cx="431406" cy="215703"/>
       </dsp:txXfrm>
     </dsp:sp>
     <dsp:sp modelId="{20887444-648D-0746-A9B4-8F094D4F5B31}">
@@ -15833,8 +15667,8 @@
       </dsp:nvSpPr>
       <dsp:spPr>
         <a:xfrm>
-          <a:off x="867428" y="612799"/>
-          <a:ext cx="431339" cy="215669"/>
+          <a:off x="867562" y="612840"/>
+          <a:ext cx="431406" cy="215703"/>
         </a:xfrm>
         <a:prstGeom prst="rect">
           <a:avLst/>
@@ -15900,8 +15734,8 @@
         </a:p>
       </dsp:txBody>
       <dsp:txXfrm>
-        <a:off x="867428" y="612799"/>
-        <a:ext cx="431339" cy="215669"/>
+        <a:off x="867562" y="612840"/>
+        <a:ext cx="431406" cy="215703"/>
       </dsp:txXfrm>
     </dsp:sp>
     <dsp:sp modelId="{6A80A24D-C97B-8E43-8229-67AB0B5D83C2}">
@@ -15911,8 +15745,8 @@
       </dsp:nvSpPr>
       <dsp:spPr>
         <a:xfrm>
-          <a:off x="867428" y="919050"/>
-          <a:ext cx="431339" cy="215669"/>
+          <a:off x="867562" y="919139"/>
+          <a:ext cx="431406" cy="215703"/>
         </a:xfrm>
         <a:prstGeom prst="rect">
           <a:avLst/>
@@ -15978,8 +15812,8 @@
         </a:p>
       </dsp:txBody>
       <dsp:txXfrm>
-        <a:off x="867428" y="919050"/>
-        <a:ext cx="431339" cy="215669"/>
+        <a:off x="867562" y="919139"/>
+        <a:ext cx="431406" cy="215703"/>
       </dsp:txXfrm>
     </dsp:sp>
     <dsp:sp modelId="{9DC28094-ACB4-0B40-A61B-652494079482}">
@@ -15989,8 +15823,8 @@
       </dsp:nvSpPr>
       <dsp:spPr>
         <a:xfrm>
-          <a:off x="975263" y="1225302"/>
-          <a:ext cx="431339" cy="215669"/>
+          <a:off x="975414" y="1225437"/>
+          <a:ext cx="431406" cy="215703"/>
         </a:xfrm>
         <a:prstGeom prst="rect">
           <a:avLst/>
@@ -16056,8 +15890,8 @@
         </a:p>
       </dsp:txBody>
       <dsp:txXfrm>
-        <a:off x="975263" y="1225302"/>
-        <a:ext cx="431339" cy="215669"/>
+        <a:off x="975414" y="1225437"/>
+        <a:ext cx="431406" cy="215703"/>
       </dsp:txXfrm>
     </dsp:sp>
     <dsp:sp modelId="{37B96BD3-C44F-C74C-8604-6C3D3E4EB8CB}">
@@ -16067,8 +15901,8 @@
       </dsp:nvSpPr>
       <dsp:spPr>
         <a:xfrm>
-          <a:off x="975263" y="1531553"/>
-          <a:ext cx="431339" cy="215669"/>
+          <a:off x="975414" y="1531736"/>
+          <a:ext cx="431406" cy="215703"/>
         </a:xfrm>
         <a:prstGeom prst="rect">
           <a:avLst/>
@@ -16134,8 +15968,8 @@
         </a:p>
       </dsp:txBody>
       <dsp:txXfrm>
-        <a:off x="975263" y="1531553"/>
-        <a:ext cx="431339" cy="215669"/>
+        <a:off x="975414" y="1531736"/>
+        <a:ext cx="431406" cy="215703"/>
       </dsp:txXfrm>
     </dsp:sp>
     <dsp:sp modelId="{2C136022-ABD7-1348-A308-4E27D529CAF5}">
@@ -16145,8 +15979,8 @@
       </dsp:nvSpPr>
       <dsp:spPr>
         <a:xfrm>
-          <a:off x="1389350" y="612799"/>
-          <a:ext cx="431339" cy="215669"/>
+          <a:off x="1389564" y="612840"/>
+          <a:ext cx="431406" cy="215703"/>
         </a:xfrm>
         <a:prstGeom prst="rect">
           <a:avLst/>
@@ -16212,8 +16046,8 @@
         </a:p>
       </dsp:txBody>
       <dsp:txXfrm>
-        <a:off x="1389350" y="612799"/>
-        <a:ext cx="431339" cy="215669"/>
+        <a:off x="1389564" y="612840"/>
+        <a:ext cx="431406" cy="215703"/>
       </dsp:txXfrm>
     </dsp:sp>
     <dsp:sp modelId="{AE059105-D188-A34A-A9E6-5E1E618A9ED8}">
@@ -16223,8 +16057,8 @@
       </dsp:nvSpPr>
       <dsp:spPr>
         <a:xfrm>
-          <a:off x="1911271" y="612799"/>
-          <a:ext cx="431339" cy="215669"/>
+          <a:off x="1911566" y="612840"/>
+          <a:ext cx="431406" cy="215703"/>
         </a:xfrm>
         <a:prstGeom prst="rect">
           <a:avLst/>
@@ -16290,8 +16124,8 @@
         </a:p>
       </dsp:txBody>
       <dsp:txXfrm>
-        <a:off x="1911271" y="612799"/>
-        <a:ext cx="431339" cy="215669"/>
+        <a:off x="1911566" y="612840"/>
+        <a:ext cx="431406" cy="215703"/>
       </dsp:txXfrm>
     </dsp:sp>
     <dsp:sp modelId="{F0BB1D06-6E65-1A41-A5F7-60037C34DA8E}">
@@ -16301,8 +16135,8 @@
       </dsp:nvSpPr>
       <dsp:spPr>
         <a:xfrm>
-          <a:off x="2019106" y="919050"/>
-          <a:ext cx="431339" cy="215669"/>
+          <a:off x="2019417" y="919139"/>
+          <a:ext cx="431406" cy="215703"/>
         </a:xfrm>
         <a:prstGeom prst="rect">
           <a:avLst/>
@@ -16368,8 +16202,8 @@
         </a:p>
       </dsp:txBody>
       <dsp:txXfrm>
-        <a:off x="2019106" y="919050"/>
-        <a:ext cx="431339" cy="215669"/>
+        <a:off x="2019417" y="919139"/>
+        <a:ext cx="431406" cy="215703"/>
       </dsp:txXfrm>
     </dsp:sp>
     <dsp:sp modelId="{ECF311D5-88B6-3D4E-AD84-2DC339154C72}">
@@ -16379,8 +16213,8 @@
       </dsp:nvSpPr>
       <dsp:spPr>
         <a:xfrm>
-          <a:off x="2019106" y="1225302"/>
-          <a:ext cx="431339" cy="215669"/>
+          <a:off x="2019417" y="1225437"/>
+          <a:ext cx="431406" cy="215703"/>
         </a:xfrm>
         <a:prstGeom prst="rect">
           <a:avLst/>
@@ -16446,8 +16280,8 @@
         </a:p>
       </dsp:txBody>
       <dsp:txXfrm>
-        <a:off x="2019106" y="1225302"/>
-        <a:ext cx="431339" cy="215669"/>
+        <a:off x="2019417" y="1225437"/>
+        <a:ext cx="431406" cy="215703"/>
       </dsp:txXfrm>
     </dsp:sp>
     <dsp:sp modelId="{6AAABF62-427D-EC48-A70E-23AF1A05E91D}">
@@ -16457,8 +16291,8 @@
       </dsp:nvSpPr>
       <dsp:spPr>
         <a:xfrm>
-          <a:off x="1650310" y="306547"/>
-          <a:ext cx="431339" cy="215669"/>
+          <a:off x="1650565" y="306541"/>
+          <a:ext cx="431406" cy="215703"/>
         </a:xfrm>
         <a:prstGeom prst="rect">
           <a:avLst/>
@@ -16524,8 +16358,8 @@
         </a:p>
       </dsp:txBody>
       <dsp:txXfrm>
-        <a:off x="1650310" y="306547"/>
-        <a:ext cx="431339" cy="215669"/>
+        <a:off x="1650565" y="306541"/>
+        <a:ext cx="431406" cy="215703"/>
       </dsp:txXfrm>
     </dsp:sp>
     <dsp:sp modelId="{F243C799-D5FB-684D-AF1B-B699F360C3BE}">
@@ -16535,8 +16369,8 @@
       </dsp:nvSpPr>
       <dsp:spPr>
         <a:xfrm>
-          <a:off x="2433192" y="306547"/>
-          <a:ext cx="431339" cy="215669"/>
+          <a:off x="2433568" y="306541"/>
+          <a:ext cx="431406" cy="215703"/>
         </a:xfrm>
         <a:prstGeom prst="rect">
           <a:avLst/>
@@ -16602,8 +16436,8 @@
         </a:p>
       </dsp:txBody>
       <dsp:txXfrm>
-        <a:off x="2433192" y="306547"/>
-        <a:ext cx="431339" cy="215669"/>
+        <a:off x="2433568" y="306541"/>
+        <a:ext cx="431406" cy="215703"/>
       </dsp:txXfrm>
     </dsp:sp>
     <dsp:sp modelId="{A1A7E853-757D-EB49-A7EF-795ECAA41EB4}">
@@ -16613,8 +16447,8 @@
       </dsp:nvSpPr>
       <dsp:spPr>
         <a:xfrm>
-          <a:off x="2541027" y="612799"/>
-          <a:ext cx="431339" cy="215669"/>
+          <a:off x="2541419" y="612840"/>
+          <a:ext cx="431406" cy="215703"/>
         </a:xfrm>
         <a:prstGeom prst="rect">
           <a:avLst/>
@@ -16680,8 +16514,8 @@
         </a:p>
       </dsp:txBody>
       <dsp:txXfrm>
-        <a:off x="2541027" y="612799"/>
-        <a:ext cx="431339" cy="215669"/>
+        <a:off x="2541419" y="612840"/>
+        <a:ext cx="431406" cy="215703"/>
       </dsp:txXfrm>
     </dsp:sp>
     <dsp:sp modelId="{5BDE072B-3D57-5B46-BCD4-B2C840B520F9}">
@@ -16691,8 +16525,8 @@
       </dsp:nvSpPr>
       <dsp:spPr>
         <a:xfrm>
-          <a:off x="2541027" y="919050"/>
-          <a:ext cx="431339" cy="215669"/>
+          <a:off x="2541419" y="919139"/>
+          <a:ext cx="431406" cy="215703"/>
         </a:xfrm>
         <a:prstGeom prst="rect">
           <a:avLst/>
@@ -16758,8 +16592,8 @@
         </a:p>
       </dsp:txBody>
       <dsp:txXfrm>
-        <a:off x="2541027" y="919050"/>
-        <a:ext cx="431339" cy="215669"/>
+        <a:off x="2541419" y="919139"/>
+        <a:ext cx="431406" cy="215703"/>
       </dsp:txXfrm>
     </dsp:sp>
   </dsp:spTree>

</xml_diff>